<commit_message>
Cahier des clauses (2)
</commit_message>
<xml_diff>
--- a/Cahier des clauses techniques détaillées.docx
+++ b/Cahier des clauses techniques détaillées.docx
@@ -176,21 +176,22 @@
       <w:pPr>
         <w:pStyle w:val="NormalWeb"/>
         <w:shd w:val="clear" w:color="auto" w:fill="FFFFFF"/>
-        <w:spacing w:before="120" w:beforeAutospacing="0" w:after="120" w:afterAutospacing="0" w:line="336" w:lineRule="atLeast"/>
+        <w:spacing w:before="0" w:beforeAutospacing="0" w:after="0" w:afterAutospacing="0" w:line="341" w:lineRule="atLeast"/>
         <w:jc w:val="both"/>
-        <w:rPr>
-          <w:rFonts w:asciiTheme="minorHAnsi" w:eastAsiaTheme="minorHAnsi" w:hAnsiTheme="minorHAnsi" w:cstheme="minorBidi"/>
-          <w:sz w:val="26"/>
-          <w:szCs w:val="26"/>
-          <w:lang w:eastAsia="en-US"/>
-        </w:rPr>
-      </w:pPr>
-      <w:r>
-        <w:rPr>
-          <w:rFonts w:asciiTheme="minorHAnsi" w:eastAsiaTheme="minorHAnsi" w:hAnsiTheme="minorHAnsi" w:cstheme="minorBidi"/>
-          <w:sz w:val="26"/>
-          <w:szCs w:val="26"/>
-          <w:lang w:eastAsia="en-US"/>
+        <w:textAlignment w:val="baseline"/>
+        <w:rPr>
+          <w:rFonts w:ascii="Helvetica" w:hAnsi="Helvetica" w:cs="Helvetica"/>
+          <w:color w:val="3F3F3F"/>
+          <w:sz w:val="21"/>
+          <w:szCs w:val="21"/>
+        </w:rPr>
+      </w:pPr>
+      <w:r>
+        <w:rPr>
+          <w:rFonts w:ascii="Helvetica" w:hAnsi="Helvetica" w:cs="Helvetica"/>
+          <w:color w:val="3F3F3F"/>
+          <w:sz w:val="21"/>
+          <w:szCs w:val="21"/>
         </w:rPr>
         <w:t>Le C# est un langage de programmation orienté objet, commercialisé par Microsoft depuis 2002 et destiné à développer sur la plateforme Microsoft .NET.</w:t>
       </w:r>
@@ -198,74 +199,77 @@
     <w:p>
       <w:pPr>
         <w:pStyle w:val="NormalWeb"/>
+        <w:shd w:val="clear" w:color="auto" w:fill="FFFFFF"/>
+        <w:spacing w:before="0" w:beforeAutospacing="0" w:after="0" w:afterAutospacing="0" w:line="341" w:lineRule="atLeast"/>
         <w:jc w:val="both"/>
-        <w:rPr>
-          <w:rFonts w:asciiTheme="minorHAnsi" w:eastAsiaTheme="minorHAnsi" w:hAnsiTheme="minorHAnsi" w:cstheme="minorBidi"/>
-          <w:sz w:val="26"/>
-          <w:szCs w:val="26"/>
-          <w:lang w:eastAsia="en-US"/>
-        </w:rPr>
-      </w:pPr>
-      <w:r>
-        <w:rPr>
-          <w:rFonts w:asciiTheme="minorHAnsi" w:eastAsiaTheme="minorHAnsi" w:hAnsiTheme="minorHAnsi" w:cstheme="minorBidi"/>
-          <w:sz w:val="26"/>
-          <w:szCs w:val="26"/>
-          <w:lang w:eastAsia="en-US"/>
+        <w:textAlignment w:val="baseline"/>
+        <w:rPr>
+          <w:rFonts w:ascii="Helvetica" w:hAnsi="Helvetica" w:cs="Helvetica"/>
+          <w:color w:val="3F3F3F"/>
+          <w:sz w:val="21"/>
+          <w:szCs w:val="21"/>
+        </w:rPr>
+      </w:pPr>
+      <w:r>
+        <w:rPr>
+          <w:rFonts w:ascii="Helvetica" w:hAnsi="Helvetica" w:cs="Helvetica"/>
+          <w:color w:val="3F3F3F"/>
+          <w:sz w:val="21"/>
+          <w:szCs w:val="21"/>
         </w:rPr>
         <w:t xml:space="preserve">Il est dérivé du C++ et très proche du Java dont il reprend la syntaxe générale ainsi que les concepts, y ajoutant des notions telles que la surcharge des opérateurs, les indexeurs et les délégués. </w:t>
       </w:r>
       <w:r>
         <w:rPr>
-          <w:rFonts w:asciiTheme="minorHAnsi" w:eastAsiaTheme="minorHAnsi" w:hAnsiTheme="minorHAnsi" w:cstheme="minorBidi"/>
-          <w:sz w:val="26"/>
-          <w:szCs w:val="26"/>
-          <w:lang w:eastAsia="en-US"/>
+          <w:rFonts w:ascii="Helvetica" w:hAnsi="Helvetica" w:cs="Helvetica"/>
+          <w:color w:val="3F3F3F"/>
+          <w:sz w:val="21"/>
+          <w:szCs w:val="21"/>
         </w:rPr>
         <w:t>Nous l’utiliserons</w:t>
       </w:r>
       <w:r>
         <w:rPr>
-          <w:rFonts w:asciiTheme="minorHAnsi" w:eastAsiaTheme="minorHAnsi" w:hAnsiTheme="minorHAnsi" w:cstheme="minorBidi"/>
-          <w:sz w:val="26"/>
-          <w:szCs w:val="26"/>
-          <w:lang w:eastAsia="en-US"/>
+          <w:rFonts w:ascii="Helvetica" w:hAnsi="Helvetica" w:cs="Helvetica"/>
+          <w:color w:val="3F3F3F"/>
+          <w:sz w:val="21"/>
+          <w:szCs w:val="21"/>
         </w:rPr>
         <w:t xml:space="preserve"> notamment </w:t>
       </w:r>
       <w:r>
         <w:rPr>
-          <w:rFonts w:asciiTheme="minorHAnsi" w:eastAsiaTheme="minorHAnsi" w:hAnsiTheme="minorHAnsi" w:cstheme="minorBidi"/>
-          <w:sz w:val="26"/>
-          <w:szCs w:val="26"/>
-          <w:lang w:eastAsia="en-US"/>
+          <w:rFonts w:ascii="Helvetica" w:hAnsi="Helvetica" w:cs="Helvetica"/>
+          <w:color w:val="3F3F3F"/>
+          <w:sz w:val="21"/>
+          <w:szCs w:val="21"/>
         </w:rPr>
         <w:t xml:space="preserve">tout au long de ce projet </w:t>
       </w:r>
       <w:r>
         <w:rPr>
-          <w:rFonts w:asciiTheme="minorHAnsi" w:eastAsiaTheme="minorHAnsi" w:hAnsiTheme="minorHAnsi" w:cstheme="minorBidi"/>
-          <w:sz w:val="26"/>
-          <w:szCs w:val="26"/>
-          <w:lang w:eastAsia="en-US"/>
+          <w:rFonts w:ascii="Helvetica" w:hAnsi="Helvetica" w:cs="Helvetica"/>
+          <w:color w:val="3F3F3F"/>
+          <w:sz w:val="21"/>
+          <w:szCs w:val="21"/>
         </w:rPr>
         <w:t xml:space="preserve">pour développer </w:t>
       </w:r>
       <w:r>
         <w:rPr>
-          <w:rFonts w:asciiTheme="minorHAnsi" w:eastAsiaTheme="minorHAnsi" w:hAnsiTheme="minorHAnsi" w:cstheme="minorBidi"/>
-          <w:sz w:val="26"/>
-          <w:szCs w:val="26"/>
-          <w:lang w:eastAsia="en-US"/>
+          <w:rFonts w:ascii="Helvetica" w:hAnsi="Helvetica" w:cs="Helvetica"/>
+          <w:color w:val="3F3F3F"/>
+          <w:sz w:val="21"/>
+          <w:szCs w:val="21"/>
         </w:rPr>
         <w:t>une application web</w:t>
       </w:r>
       <w:r>
         <w:rPr>
-          <w:rFonts w:asciiTheme="minorHAnsi" w:eastAsiaTheme="minorHAnsi" w:hAnsiTheme="minorHAnsi" w:cstheme="minorBidi"/>
-          <w:sz w:val="26"/>
-          <w:szCs w:val="26"/>
-          <w:lang w:eastAsia="en-US"/>
+          <w:rFonts w:ascii="Helvetica" w:hAnsi="Helvetica" w:cs="Helvetica"/>
+          <w:color w:val="3F3F3F"/>
+          <w:sz w:val="21"/>
+          <w:szCs w:val="21"/>
         </w:rPr>
         <w:t> sur la plateforme ASP.NET.</w:t>
       </w:r>
@@ -294,7 +298,7 @@
           <w:szCs w:val="26"/>
           <w:lang w:eastAsia="en-US"/>
         </w:rPr>
-        <w:t xml:space="preserve">Pourquoi </w:t>
+        <w:t>Pourquoi</w:t>
       </w:r>
       <w:r>
         <w:rPr>
@@ -304,7 +308,7 @@
           <w:szCs w:val="26"/>
           <w:lang w:eastAsia="en-US"/>
         </w:rPr>
-        <w:t>le</w:t>
+        <w:t xml:space="preserve"> C#</w:t>
       </w:r>
       <w:r>
         <w:rPr>
@@ -314,15 +318,293 @@
           <w:szCs w:val="26"/>
           <w:lang w:eastAsia="en-US"/>
         </w:rPr>
-        <w:t xml:space="preserve"> C#</w:t>
+        <w:t> ?</w:t>
       </w:r>
     </w:p>
     <w:p>
       <w:pPr>
         <w:pStyle w:val="NormalWeb"/>
+        <w:shd w:val="clear" w:color="auto" w:fill="FFFFFF"/>
+        <w:spacing w:before="0" w:beforeAutospacing="0" w:after="0" w:afterAutospacing="0" w:line="341" w:lineRule="atLeast"/>
         <w:jc w:val="both"/>
+        <w:textAlignment w:val="baseline"/>
+        <w:rPr>
+          <w:rFonts w:ascii="Helvetica" w:hAnsi="Helvetica" w:cs="Helvetica"/>
+          <w:color w:val="3F3F3F"/>
+          <w:sz w:val="21"/>
+          <w:szCs w:val="21"/>
+        </w:rPr>
+      </w:pPr>
+      <w:r>
+        <w:rPr>
+          <w:rFonts w:ascii="Helvetica" w:hAnsi="Helvetica" w:cs="Helvetica"/>
+          <w:color w:val="3F3F3F"/>
+          <w:sz w:val="21"/>
+          <w:szCs w:val="21"/>
+        </w:rPr>
+        <w:t xml:space="preserve">Notre client, Le ministère de l’environnement, </w:t>
+      </w:r>
+      <w:r>
+        <w:rPr>
+          <w:rFonts w:ascii="Helvetica" w:hAnsi="Helvetica" w:cs="Helvetica"/>
+          <w:color w:val="3F3F3F"/>
+          <w:sz w:val="21"/>
+          <w:szCs w:val="21"/>
+        </w:rPr>
+        <w:t>a précisé que le site internet responsive créé devrait être hébergé sur le serveur IIS du ministère.</w:t>
+      </w:r>
+      <w:r>
+        <w:rPr>
+          <w:rFonts w:ascii="Helvetica" w:hAnsi="Helvetica" w:cs="Helvetica"/>
+          <w:color w:val="3F3F3F"/>
+          <w:sz w:val="21"/>
+          <w:szCs w:val="21"/>
+        </w:rPr>
+        <w:t xml:space="preserve"> Le rôle </w:t>
+      </w:r>
+      <w:r>
+        <w:rPr>
+          <w:rFonts w:ascii="Helvetica" w:hAnsi="Helvetica" w:cs="Helvetica"/>
+          <w:color w:val="3F3F3F"/>
+          <w:sz w:val="21"/>
+          <w:szCs w:val="21"/>
+        </w:rPr>
+        <w:t xml:space="preserve">de </w:t>
+      </w:r>
+      <w:r>
+        <w:rPr>
+          <w:rFonts w:ascii="Helvetica" w:hAnsi="Helvetica" w:cs="Helvetica"/>
+          <w:color w:val="3F3F3F"/>
+          <w:sz w:val="21"/>
+          <w:szCs w:val="21"/>
+        </w:rPr>
+        <w:t xml:space="preserve">serveur IIS est </w:t>
+      </w:r>
+      <w:r>
+        <w:rPr>
+          <w:rFonts w:ascii="Helvetica" w:hAnsi="Helvetica" w:cs="Helvetica"/>
+          <w:color w:val="3F3F3F"/>
+          <w:sz w:val="21"/>
+          <w:szCs w:val="21"/>
+        </w:rPr>
+        <w:t xml:space="preserve">le </w:t>
+      </w:r>
+      <w:r>
+        <w:rPr>
+          <w:rFonts w:ascii="Helvetica" w:hAnsi="Helvetica" w:cs="Helvetica"/>
+          <w:color w:val="3F3F3F"/>
+          <w:sz w:val="21"/>
+          <w:szCs w:val="21"/>
+        </w:rPr>
+        <w:t xml:space="preserve">rôle de serveur web </w:t>
+      </w:r>
+      <w:r>
+        <w:rPr>
+          <w:rFonts w:ascii="Helvetica" w:hAnsi="Helvetica" w:cs="Helvetica"/>
+          <w:color w:val="3F3F3F"/>
+          <w:sz w:val="21"/>
+          <w:szCs w:val="21"/>
+        </w:rPr>
+        <w:t xml:space="preserve">intégré </w:t>
+      </w:r>
+      <w:r>
+        <w:rPr>
+          <w:rFonts w:ascii="Helvetica" w:hAnsi="Helvetica" w:cs="Helvetica"/>
+          <w:color w:val="3F3F3F"/>
+          <w:sz w:val="21"/>
+          <w:szCs w:val="21"/>
+        </w:rPr>
+        <w:t xml:space="preserve">à </w:t>
+      </w:r>
+      <w:r>
+        <w:rPr>
+          <w:rFonts w:ascii="Helvetica" w:hAnsi="Helvetica" w:cs="Helvetica"/>
+          <w:color w:val="3F3F3F"/>
+          <w:sz w:val="21"/>
+          <w:szCs w:val="21"/>
+        </w:rPr>
+        <w:t>W</w:t>
+      </w:r>
+      <w:r>
+        <w:rPr>
+          <w:rFonts w:ascii="Helvetica" w:hAnsi="Helvetica" w:cs="Helvetica"/>
+          <w:color w:val="3F3F3F"/>
+          <w:sz w:val="21"/>
+          <w:szCs w:val="21"/>
+        </w:rPr>
+        <w:t xml:space="preserve">indows </w:t>
+      </w:r>
+      <w:r>
+        <w:rPr>
+          <w:rFonts w:ascii="Helvetica" w:hAnsi="Helvetica" w:cs="Helvetica"/>
+          <w:color w:val="3F3F3F"/>
+          <w:sz w:val="21"/>
+          <w:szCs w:val="21"/>
+        </w:rPr>
+        <w:t>server</w:t>
+      </w:r>
+      <w:r>
+        <w:rPr>
+          <w:rFonts w:ascii="Helvetica" w:hAnsi="Helvetica" w:cs="Helvetica"/>
+          <w:color w:val="3F3F3F"/>
+          <w:sz w:val="21"/>
+          <w:szCs w:val="21"/>
+        </w:rPr>
+        <w:t>.</w:t>
+      </w:r>
+      <w:r>
+        <w:rPr>
+          <w:rFonts w:ascii="Helvetica" w:hAnsi="Helvetica" w:cs="Helvetica"/>
+          <w:color w:val="3F3F3F"/>
+          <w:sz w:val="21"/>
+          <w:szCs w:val="21"/>
+        </w:rPr>
+        <w:t xml:space="preserve"> </w:t>
+      </w:r>
+    </w:p>
+    <w:p>
+      <w:pPr>
+        <w:pStyle w:val="NormalWeb"/>
+        <w:shd w:val="clear" w:color="auto" w:fill="FFFFFF"/>
+        <w:spacing w:before="0" w:beforeAutospacing="0" w:after="0" w:afterAutospacing="0" w:line="341" w:lineRule="atLeast"/>
+        <w:jc w:val="both"/>
+        <w:textAlignment w:val="baseline"/>
+        <w:rPr>
+          <w:rFonts w:ascii="Helvetica" w:hAnsi="Helvetica" w:cs="Helvetica"/>
+          <w:color w:val="3F3F3F"/>
+          <w:sz w:val="21"/>
+          <w:szCs w:val="21"/>
+        </w:rPr>
+      </w:pPr>
+      <w:r>
+        <w:rPr>
+          <w:rFonts w:ascii="Helvetica" w:hAnsi="Helvetica" w:cs="Helvetica"/>
+          <w:color w:val="3F3F3F"/>
+          <w:sz w:val="21"/>
+          <w:szCs w:val="21"/>
+        </w:rPr>
+        <w:t>Dans l’optique de la création</w:t>
+      </w:r>
+      <w:r>
+        <w:rPr>
+          <w:rFonts w:ascii="Helvetica" w:hAnsi="Helvetica" w:cs="Helvetica"/>
+          <w:color w:val="3F3F3F"/>
+          <w:sz w:val="21"/>
+          <w:szCs w:val="21"/>
+        </w:rPr>
+        <w:t xml:space="preserve"> </w:t>
+      </w:r>
+      <w:r>
+        <w:rPr>
+          <w:rFonts w:ascii="Helvetica" w:hAnsi="Helvetica" w:cs="Helvetica"/>
+          <w:color w:val="3F3F3F"/>
+          <w:sz w:val="21"/>
+          <w:szCs w:val="21"/>
+        </w:rPr>
+        <w:t xml:space="preserve">du site d’information du ministère de l’environnement, </w:t>
+      </w:r>
+      <w:r>
+        <w:rPr>
+          <w:rFonts w:ascii="Helvetica" w:hAnsi="Helvetica" w:cs="Helvetica"/>
+          <w:color w:val="3F3F3F"/>
+          <w:sz w:val="21"/>
+          <w:szCs w:val="21"/>
+        </w:rPr>
+        <w:t>il est donc important de prendre ce paramètre en compte.</w:t>
+      </w:r>
+      <w:r>
+        <w:rPr>
+          <w:rFonts w:ascii="Helvetica" w:hAnsi="Helvetica" w:cs="Helvetica"/>
+          <w:color w:val="3F3F3F"/>
+          <w:sz w:val="21"/>
+          <w:szCs w:val="21"/>
+        </w:rPr>
+        <w:t xml:space="preserve"> </w:t>
+      </w:r>
+      <w:r>
+        <w:rPr>
+          <w:rFonts w:ascii="Helvetica" w:hAnsi="Helvetica" w:cs="Helvetica"/>
+          <w:color w:val="3F3F3F"/>
+          <w:sz w:val="21"/>
+          <w:szCs w:val="21"/>
+        </w:rPr>
+        <w:t>IIS étant un composant de l’</w:t>
+      </w:r>
+      <w:r>
+        <w:rPr>
+          <w:rFonts w:ascii="Helvetica" w:hAnsi="Helvetica" w:cs="Helvetica"/>
+          <w:color w:val="3F3F3F"/>
+          <w:sz w:val="21"/>
+          <w:szCs w:val="21"/>
+        </w:rPr>
+        <w:t>opérateur système Windows</w:t>
+      </w:r>
+      <w:r>
+        <w:rPr>
+          <w:rFonts w:ascii="Helvetica" w:hAnsi="Helvetica" w:cs="Helvetica"/>
+          <w:color w:val="3F3F3F"/>
+          <w:sz w:val="21"/>
+          <w:szCs w:val="21"/>
+        </w:rPr>
+        <w:t>, il s</w:t>
+      </w:r>
+      <w:r>
+        <w:rPr>
+          <w:rFonts w:ascii="Helvetica" w:hAnsi="Helvetica" w:cs="Helvetica"/>
+          <w:color w:val="3F3F3F"/>
+          <w:sz w:val="21"/>
+          <w:szCs w:val="21"/>
+        </w:rPr>
+        <w:t xml:space="preserve">upporte nativement </w:t>
+      </w:r>
+      <w:r>
+        <w:rPr>
+          <w:rFonts w:ascii="Helvetica" w:hAnsi="Helvetica" w:cs="Helvetica"/>
+          <w:color w:val="3F3F3F"/>
+          <w:sz w:val="21"/>
+          <w:szCs w:val="21"/>
+        </w:rPr>
+        <w:t>les langages conformes à .NET, tels que C#</w:t>
+      </w:r>
+      <w:r>
+        <w:rPr>
+          <w:rFonts w:ascii="Helvetica" w:hAnsi="Helvetica" w:cs="Helvetica"/>
+          <w:color w:val="3F3F3F"/>
+          <w:sz w:val="21"/>
+          <w:szCs w:val="21"/>
+        </w:rPr>
+        <w:t xml:space="preserve"> et Visual Basic</w:t>
+      </w:r>
+      <w:r>
+        <w:rPr>
+          <w:rFonts w:ascii="Helvetica" w:hAnsi="Helvetica" w:cs="Helvetica"/>
+          <w:color w:val="3F3F3F"/>
+          <w:sz w:val="21"/>
+          <w:szCs w:val="21"/>
+        </w:rPr>
+        <w:t xml:space="preserve"> .NET</w:t>
+      </w:r>
+      <w:r>
+        <w:rPr>
+          <w:rFonts w:ascii="Helvetica" w:hAnsi="Helvetica" w:cs="Helvetica"/>
+          <w:color w:val="3F3F3F"/>
+          <w:sz w:val="21"/>
+          <w:szCs w:val="21"/>
+        </w:rPr>
+        <w:t>.</w:t>
+      </w:r>
+    </w:p>
+    <w:p>
+      <w:pPr>
+        <w:pStyle w:val="NormalWeb"/>
+        <w:numPr>
+          <w:ilvl w:val="0"/>
+          <w:numId w:val="3"/>
+        </w:numPr>
+        <w:jc w:val="both"/>
         <w:rPr>
           <w:rFonts w:asciiTheme="minorHAnsi" w:eastAsiaTheme="minorHAnsi" w:hAnsiTheme="minorHAnsi" w:cstheme="minorBidi"/>
+          <w:b/>
           <w:sz w:val="26"/>
           <w:szCs w:val="26"/>
           <w:lang w:eastAsia="en-US"/>
@@ -331,32 +613,139 @@
       <w:r>
         <w:rPr>
           <w:rFonts w:asciiTheme="minorHAnsi" w:eastAsiaTheme="minorHAnsi" w:hAnsiTheme="minorHAnsi" w:cstheme="minorBidi"/>
+          <w:b/>
           <w:sz w:val="26"/>
           <w:szCs w:val="26"/>
           <w:lang w:eastAsia="en-US"/>
         </w:rPr>
-        <w:t>Dans l’optique de la création</w:t>
+        <w:t>Et p</w:t>
       </w:r>
       <w:r>
         <w:rPr>
           <w:rFonts w:asciiTheme="minorHAnsi" w:eastAsiaTheme="minorHAnsi" w:hAnsiTheme="minorHAnsi" w:cstheme="minorBidi"/>
+          <w:b/>
           <w:sz w:val="26"/>
           <w:szCs w:val="26"/>
           <w:lang w:eastAsia="en-US"/>
         </w:rPr>
-        <w:t xml:space="preserve"> </w:t>
+        <w:t xml:space="preserve">ourquoi pas </w:t>
       </w:r>
       <w:r>
         <w:rPr>
           <w:rFonts w:asciiTheme="minorHAnsi" w:eastAsiaTheme="minorHAnsi" w:hAnsiTheme="minorHAnsi" w:cstheme="minorBidi"/>
+          <w:b/>
           <w:sz w:val="26"/>
           <w:szCs w:val="26"/>
           <w:lang w:eastAsia="en-US"/>
         </w:rPr>
-        <w:t>de la nouvelle entité</w:t>
-      </w:r>
-      <w:bookmarkStart w:id="0" w:name="_GoBack"/>
-      <w:bookmarkEnd w:id="0"/>
+        <w:t>PHP</w:t>
+      </w:r>
+      <w:r>
+        <w:rPr>
+          <w:rFonts w:asciiTheme="minorHAnsi" w:eastAsiaTheme="minorHAnsi" w:hAnsiTheme="minorHAnsi" w:cstheme="minorBidi"/>
+          <w:b/>
+          <w:sz w:val="26"/>
+          <w:szCs w:val="26"/>
+          <w:lang w:eastAsia="en-US"/>
+        </w:rPr>
+        <w:t> ?</w:t>
+      </w:r>
+    </w:p>
+    <w:p>
+      <w:pPr>
+        <w:pStyle w:val="NormalWeb"/>
+        <w:shd w:val="clear" w:color="auto" w:fill="FFFFFF"/>
+        <w:spacing w:before="0" w:beforeAutospacing="0" w:after="0" w:afterAutospacing="0" w:line="341" w:lineRule="atLeast"/>
+        <w:jc w:val="both"/>
+        <w:textAlignment w:val="baseline"/>
+        <w:rPr>
+          <w:rFonts w:ascii="Helvetica" w:hAnsi="Helvetica" w:cs="Helvetica"/>
+          <w:color w:val="3F3F3F"/>
+          <w:sz w:val="21"/>
+          <w:szCs w:val="21"/>
+        </w:rPr>
+      </w:pPr>
+      <w:r>
+        <w:rPr>
+          <w:rFonts w:ascii="Helvetica" w:hAnsi="Helvetica" w:cs="Helvetica"/>
+          <w:color w:val="3F3F3F"/>
+          <w:sz w:val="21"/>
+          <w:szCs w:val="21"/>
+        </w:rPr>
+        <w:t xml:space="preserve">Nous aurions pu faire le choix d’utiliser du PHP pour la création du site internet avec </w:t>
+      </w:r>
+      <w:r>
+        <w:rPr>
+          <w:rFonts w:ascii="Helvetica" w:hAnsi="Helvetica" w:cs="Helvetica"/>
+          <w:color w:val="3F3F3F"/>
+          <w:sz w:val="21"/>
+          <w:szCs w:val="21"/>
+        </w:rPr>
+        <w:t>Web Platform Installer, qui permet l’interopérabilité entre le serveur Windows et PHP</w:t>
+      </w:r>
+      <w:r>
+        <w:rPr>
+          <w:rFonts w:ascii="Helvetica" w:hAnsi="Helvetica" w:cs="Helvetica"/>
+          <w:color w:val="3F3F3F"/>
+          <w:sz w:val="21"/>
+          <w:szCs w:val="21"/>
+        </w:rPr>
+        <w:t>. C</w:t>
+      </w:r>
+      <w:r>
+        <w:rPr>
+          <w:rFonts w:ascii="Helvetica" w:hAnsi="Helvetica" w:cs="Helvetica"/>
+          <w:color w:val="3F3F3F"/>
+          <w:sz w:val="21"/>
+          <w:szCs w:val="21"/>
+        </w:rPr>
+        <w:t xml:space="preserve">ependant, cette </w:t>
+      </w:r>
+      <w:r>
+        <w:rPr>
+          <w:rFonts w:ascii="Helvetica" w:hAnsi="Helvetica" w:cs="Helvetica"/>
+          <w:color w:val="3F3F3F"/>
+          <w:sz w:val="21"/>
+          <w:szCs w:val="21"/>
+        </w:rPr>
+        <w:t xml:space="preserve">solution </w:t>
+      </w:r>
+      <w:r>
+        <w:rPr>
+          <w:rFonts w:ascii="Helvetica" w:hAnsi="Helvetica" w:cs="Helvetica"/>
+          <w:color w:val="3F3F3F"/>
+          <w:sz w:val="21"/>
+          <w:szCs w:val="21"/>
+        </w:rPr>
+        <w:t>n’étant pas « native » sur les technologies Windows, les risques de rencontrer des problèmes li</w:t>
+      </w:r>
+      <w:r>
+        <w:rPr>
+          <w:rFonts w:ascii="Helvetica" w:hAnsi="Helvetica" w:cs="Helvetica"/>
+          <w:color w:val="3F3F3F"/>
+          <w:sz w:val="21"/>
+          <w:szCs w:val="21"/>
+        </w:rPr>
+        <w:t>és à la comptabilité</w:t>
+      </w:r>
+      <w:r>
+        <w:rPr>
+          <w:rFonts w:ascii="Helvetica" w:hAnsi="Helvetica" w:cs="Helvetica"/>
+          <w:color w:val="3F3F3F"/>
+          <w:sz w:val="21"/>
+          <w:szCs w:val="21"/>
+        </w:rPr>
+        <w:t xml:space="preserve"> augmentent, renforçant notre </w:t>
+      </w:r>
+      <w:r>
+        <w:rPr>
+          <w:rFonts w:ascii="Helvetica" w:hAnsi="Helvetica" w:cs="Helvetica"/>
+          <w:color w:val="3F3F3F"/>
+          <w:sz w:val="21"/>
+          <w:szCs w:val="21"/>
+        </w:rPr>
+        <w:t>volonté initiale de développer le projet en C#.</w:t>
+      </w:r>
     </w:p>
     <w:p/>
     <w:p>
@@ -380,92 +769,98 @@
     </w:p>
     <w:p>
       <w:pPr>
+        <w:pStyle w:val="NormalWeb"/>
+        <w:shd w:val="clear" w:color="auto" w:fill="FFFFFF"/>
+        <w:spacing w:before="0" w:beforeAutospacing="0" w:after="0" w:afterAutospacing="0" w:line="341" w:lineRule="atLeast"/>
         <w:jc w:val="both"/>
-        <w:rPr>
-          <w:sz w:val="26"/>
-          <w:szCs w:val="26"/>
-        </w:rPr>
-      </w:pPr>
-      <w:r>
-        <w:rPr>
-          <w:sz w:val="26"/>
-          <w:szCs w:val="26"/>
-        </w:rPr>
-        <w:t>L’</w:t>
-      </w:r>
-      <w:r>
-        <w:rPr>
-          <w:bCs/>
-          <w:i/>
-          <w:iCs/>
-          <w:sz w:val="26"/>
-          <w:szCs w:val="26"/>
-        </w:rPr>
-        <w:t>Hypertext Markup Language</w:t>
-      </w:r>
-      <w:r>
-        <w:rPr>
-          <w:sz w:val="26"/>
-          <w:szCs w:val="26"/>
-        </w:rPr>
-        <w:t>, généralement abrégé </w:t>
-      </w:r>
-      <w:r>
-        <w:rPr>
-          <w:bCs/>
-          <w:sz w:val="26"/>
-          <w:szCs w:val="26"/>
-        </w:rPr>
-        <w:t>HTML</w:t>
-      </w:r>
-      <w:r>
-        <w:rPr>
-          <w:sz w:val="26"/>
-          <w:szCs w:val="26"/>
-        </w:rPr>
-        <w:t>, est le format de données conçu pour représenter les pages web. C’est un langage de balisage permettant d’écrire de l’hypertexte, d’où son nom. HTML permet également de structurer sémantiquement et de mettre en forme le contenu des pages, d’inclure des ressources multimédias dont des images, des formulaires de saisie, et des programmes informatiques.</w:t>
-      </w:r>
-    </w:p>
-    <w:p>
-      <w:pPr>
+        <w:textAlignment w:val="baseline"/>
+        <w:rPr>
+          <w:rFonts w:ascii="Helvetica" w:hAnsi="Helvetica" w:cs="Helvetica"/>
+          <w:color w:val="3F3F3F"/>
+          <w:sz w:val="21"/>
+          <w:szCs w:val="21"/>
+        </w:rPr>
+      </w:pPr>
+      <w:r>
+        <w:rPr>
+          <w:rFonts w:ascii="Helvetica" w:hAnsi="Helvetica" w:cs="Helvetica"/>
+          <w:color w:val="3F3F3F"/>
+          <w:sz w:val="21"/>
+          <w:szCs w:val="21"/>
+        </w:rPr>
+        <w:t>L’Hypertext Markup Language, généralement abrégé HTML, est le format de données conçu pour représenter les pages web. C’est un langage de balisage permettant d’écrire de l’hypertexte, d’où son nom. HTML permet également de structurer sémantiquement et de mettre en forme le contenu des pages, d’inclure des ressources multimédias dont des images, des formulaires de saisie, et des programmes informatiques.</w:t>
+      </w:r>
+    </w:p>
+    <w:p>
+      <w:pPr>
+        <w:pStyle w:val="NormalWeb"/>
+        <w:shd w:val="clear" w:color="auto" w:fill="FFFFFF"/>
+        <w:spacing w:before="0" w:beforeAutospacing="0" w:after="0" w:afterAutospacing="0" w:line="341" w:lineRule="atLeast"/>
         <w:jc w:val="both"/>
-        <w:rPr>
-          <w:i/>
-          <w:sz w:val="26"/>
-          <w:szCs w:val="26"/>
-        </w:rPr>
-      </w:pPr>
-      <w:r>
-        <w:rPr>
-          <w:sz w:val="26"/>
-          <w:szCs w:val="26"/>
-        </w:rPr>
-        <w:t xml:space="preserve">Dans le cadre de notre projet #Net, nous utiliserons le HTML au sein de nos </w:t>
-      </w:r>
-      <w:r>
-        <w:rPr>
-          <w:sz w:val="26"/>
-          <w:szCs w:val="26"/>
-        </w:rPr>
-        <w:t xml:space="preserve">fichiers .cshtml </w:t>
-      </w:r>
-      <w:r>
-        <w:rPr>
-          <w:i/>
-          <w:sz w:val="26"/>
-          <w:szCs w:val="26"/>
-        </w:rPr>
-        <w:t>« Razor syntax webpages »</w:t>
-      </w:r>
-    </w:p>
-    <w:p>
-      <w:pPr>
-        <w:jc w:val="both"/>
-        <w:rPr>
-          <w:sz w:val="26"/>
-          <w:szCs w:val="26"/>
-        </w:rPr>
-      </w:pPr>
+        <w:textAlignment w:val="baseline"/>
+        <w:rPr>
+          <w:rFonts w:ascii="Helvetica" w:hAnsi="Helvetica" w:cs="Helvetica"/>
+          <w:color w:val="3F3F3F"/>
+          <w:sz w:val="21"/>
+          <w:szCs w:val="21"/>
+        </w:rPr>
+      </w:pPr>
+      <w:r>
+        <w:rPr>
+          <w:rFonts w:ascii="Helvetica" w:hAnsi="Helvetica" w:cs="Helvetica"/>
+          <w:color w:val="3F3F3F"/>
+          <w:sz w:val="21"/>
+          <w:szCs w:val="21"/>
+        </w:rPr>
+        <w:t>Dans le cadre de notre projet en C#</w:t>
+      </w:r>
+      <w:r>
+        <w:rPr>
+          <w:rFonts w:ascii="Helvetica" w:hAnsi="Helvetica" w:cs="Helvetica"/>
+          <w:color w:val="3F3F3F"/>
+          <w:sz w:val="21"/>
+          <w:szCs w:val="21"/>
+        </w:rPr>
+        <w:t xml:space="preserve">, nous utiliserons le HTML au sein de nos </w:t>
+      </w:r>
+      <w:r>
+        <w:rPr>
+          <w:rFonts w:ascii="Helvetica" w:hAnsi="Helvetica" w:cs="Helvetica"/>
+          <w:color w:val="3F3F3F"/>
+          <w:sz w:val="21"/>
+          <w:szCs w:val="21"/>
+        </w:rPr>
+        <w:t>fichiers</w:t>
+      </w:r>
+      <w:r>
+        <w:rPr>
+          <w:rFonts w:ascii="Helvetica" w:hAnsi="Helvetica" w:cs="Helvetica"/>
+          <w:color w:val="3F3F3F"/>
+          <w:sz w:val="21"/>
+          <w:szCs w:val="21"/>
+        </w:rPr>
+        <w:t xml:space="preserve"> de vue</w:t>
+      </w:r>
+      <w:r>
+        <w:rPr>
+          <w:rFonts w:ascii="Helvetica" w:hAnsi="Helvetica" w:cs="Helvetica"/>
+          <w:color w:val="3F3F3F"/>
+          <w:sz w:val="21"/>
+          <w:szCs w:val="21"/>
+        </w:rPr>
+        <w:t xml:space="preserve"> .cshtml « Razor syntax webpages »</w:t>
+      </w:r>
+    </w:p>
+    <w:p>
+      <w:pPr>
+        <w:rPr>
+          <w:rFonts w:eastAsia="Times New Roman"/>
+          <w:lang w:eastAsia="fr-FR"/>
+        </w:rPr>
+      </w:pPr>
+      <w:r>
+        <w:br w:type="page"/>
+      </w:r>
     </w:p>
     <w:p>
       <w:pPr>
@@ -484,43 +879,45 @@
           <w:sz w:val="26"/>
           <w:szCs w:val="26"/>
         </w:rPr>
+        <w:lastRenderedPageBreak/>
         <w:t>JAVASCRIPT</w:t>
       </w:r>
     </w:p>
     <w:p>
       <w:pPr>
+        <w:pStyle w:val="NormalWeb"/>
+        <w:shd w:val="clear" w:color="auto" w:fill="FFFFFF"/>
+        <w:spacing w:before="0" w:beforeAutospacing="0" w:after="0" w:afterAutospacing="0" w:line="341" w:lineRule="atLeast"/>
         <w:jc w:val="both"/>
-        <w:rPr>
-          <w:sz w:val="26"/>
-          <w:szCs w:val="26"/>
-        </w:rPr>
-      </w:pPr>
-      <w:r>
-        <w:rPr>
-          <w:bCs/>
-          <w:sz w:val="26"/>
-          <w:szCs w:val="26"/>
-        </w:rPr>
-        <w:t>JavaScript</w:t>
-      </w:r>
-      <w:r>
-        <w:rPr>
-          <w:sz w:val="26"/>
-          <w:szCs w:val="26"/>
-        </w:rPr>
-        <w:t> est un langage de programmation de scripts principalement employé dans les pages web interactives</w:t>
-      </w:r>
-      <w:r>
-        <w:rPr>
-          <w:sz w:val="26"/>
-          <w:szCs w:val="26"/>
+        <w:textAlignment w:val="baseline"/>
+        <w:rPr>
+          <w:rFonts w:ascii="Helvetica" w:hAnsi="Helvetica" w:cs="Helvetica"/>
+          <w:color w:val="3F3F3F"/>
+          <w:sz w:val="21"/>
+          <w:szCs w:val="21"/>
+        </w:rPr>
+      </w:pPr>
+      <w:r>
+        <w:rPr>
+          <w:rFonts w:ascii="Helvetica" w:hAnsi="Helvetica" w:cs="Helvetica"/>
+          <w:color w:val="3F3F3F"/>
+          <w:sz w:val="21"/>
+          <w:szCs w:val="21"/>
+        </w:rPr>
+        <w:t>JavaScript est un langage de programmation de scripts principalement employé dans les pages web interactives</w:t>
+      </w:r>
+      <w:r>
+        <w:rPr>
+          <w:rFonts w:ascii="Helvetica" w:hAnsi="Helvetica" w:cs="Helvetica"/>
+          <w:color w:val="3F3F3F"/>
+          <w:sz w:val="21"/>
+          <w:szCs w:val="21"/>
         </w:rPr>
         <w:t>.</w:t>
       </w:r>
     </w:p>
     <w:p>
       <w:pPr>
-        <w:jc w:val="both"/>
         <w:rPr>
           <w:sz w:val="26"/>
           <w:szCs w:val="26"/>
@@ -549,88 +946,134 @@
     </w:p>
     <w:p>
       <w:pPr>
+        <w:pStyle w:val="NormalWeb"/>
+        <w:shd w:val="clear" w:color="auto" w:fill="FFFFFF"/>
+        <w:spacing w:before="0" w:beforeAutospacing="0" w:after="0" w:afterAutospacing="0" w:line="341" w:lineRule="atLeast"/>
         <w:jc w:val="both"/>
-        <w:rPr>
-          <w:sz w:val="26"/>
-          <w:szCs w:val="26"/>
-        </w:rPr>
-      </w:pPr>
-      <w:r>
-        <w:rPr>
-          <w:sz w:val="26"/>
-          <w:szCs w:val="26"/>
+        <w:textAlignment w:val="baseline"/>
+        <w:rPr>
+          <w:rFonts w:ascii="Helvetica" w:hAnsi="Helvetica" w:cs="Helvetica"/>
+          <w:color w:val="3F3F3F"/>
+          <w:sz w:val="21"/>
+          <w:szCs w:val="21"/>
+        </w:rPr>
+      </w:pPr>
+      <w:r>
+        <w:rPr>
+          <w:rFonts w:ascii="Helvetica" w:hAnsi="Helvetica" w:cs="Helvetica"/>
+          <w:color w:val="3F3F3F"/>
+          <w:sz w:val="21"/>
+          <w:szCs w:val="21"/>
+        </w:rPr>
+        <w:t>JQuery</w:t>
+      </w:r>
+      <w:r>
+        <w:rPr>
+          <w:rFonts w:ascii="Helvetica" w:hAnsi="Helvetica" w:cs="Helvetica"/>
+          <w:color w:val="3F3F3F"/>
+          <w:sz w:val="21"/>
+          <w:szCs w:val="21"/>
+        </w:rPr>
+        <w:t xml:space="preserve"> est une librairie </w:t>
+      </w:r>
+      <w:r>
+        <w:rPr>
+          <w:rFonts w:ascii="Helvetica" w:hAnsi="Helvetica" w:cs="Helvetica"/>
+          <w:color w:val="3F3F3F"/>
+          <w:sz w:val="21"/>
+          <w:szCs w:val="21"/>
+        </w:rPr>
+        <w:t>JavaScript</w:t>
+      </w:r>
+      <w:r>
+        <w:rPr>
+          <w:rFonts w:ascii="Helvetica" w:hAnsi="Helvetica" w:cs="Helvetica"/>
+          <w:color w:val="3F3F3F"/>
+          <w:sz w:val="21"/>
+          <w:szCs w:val="21"/>
+        </w:rPr>
+        <w:t>, elle permet de simplifier la gestion des évènements</w:t>
+      </w:r>
+      <w:r>
+        <w:rPr>
+          <w:rFonts w:ascii="Helvetica" w:hAnsi="Helvetica" w:cs="Helvetica"/>
+          <w:color w:val="3F3F3F"/>
+          <w:sz w:val="21"/>
+          <w:szCs w:val="21"/>
+        </w:rPr>
+        <w:t xml:space="preserve">. Celle-ci est inclue </w:t>
+      </w:r>
+      <w:r>
+        <w:rPr>
+          <w:rFonts w:ascii="Helvetica" w:hAnsi="Helvetica" w:cs="Helvetica"/>
+          <w:color w:val="3F3F3F"/>
+          <w:sz w:val="21"/>
+          <w:szCs w:val="21"/>
+        </w:rPr>
+        <w:t>automatiquement</w:t>
+      </w:r>
+      <w:r>
+        <w:rPr>
+          <w:rFonts w:ascii="Helvetica" w:hAnsi="Helvetica" w:cs="Helvetica"/>
+          <w:color w:val="3F3F3F"/>
+          <w:sz w:val="21"/>
+          <w:szCs w:val="21"/>
+        </w:rPr>
+        <w:t xml:space="preserve"> </w:t>
+      </w:r>
+      <w:r>
+        <w:rPr>
+          <w:rFonts w:ascii="Helvetica" w:hAnsi="Helvetica" w:cs="Helvetica"/>
+          <w:color w:val="3F3F3F"/>
+          <w:sz w:val="21"/>
+          <w:szCs w:val="21"/>
+        </w:rPr>
+        <w:t>dans le cas d’une application web ASP.NET.</w:t>
+      </w:r>
+      <w:r>
+        <w:rPr>
+          <w:rFonts w:ascii="Helvetica" w:hAnsi="Helvetica" w:cs="Helvetica"/>
+          <w:color w:val="3F3F3F"/>
+          <w:sz w:val="21"/>
+          <w:szCs w:val="21"/>
+        </w:rPr>
+        <w:t xml:space="preserve"> JQuery est utilisé entre autres pour dynamiser l’affichage des pages web, </w:t>
+      </w:r>
+      <w:r>
+        <w:rPr>
+          <w:rFonts w:ascii="Helvetica" w:hAnsi="Helvetica" w:cs="Helvetica"/>
+          <w:color w:val="3F3F3F"/>
+          <w:sz w:val="21"/>
+          <w:szCs w:val="21"/>
+        </w:rPr>
+        <w:t>gérer les</w:t>
+      </w:r>
+      <w:r>
+        <w:rPr>
+          <w:rFonts w:ascii="Helvetica" w:hAnsi="Helvetica" w:cs="Helvetica"/>
+          <w:color w:val="3F3F3F"/>
+          <w:sz w:val="21"/>
+          <w:szCs w:val="21"/>
+        </w:rPr>
+        <w:t xml:space="preserve"> validations de formulaire (avec </w:t>
+      </w:r>
+      <w:r>
+        <w:rPr>
+          <w:rFonts w:ascii="Helvetica" w:hAnsi="Helvetica" w:cs="Helvetica"/>
+          <w:color w:val="3F3F3F"/>
+          <w:sz w:val="21"/>
+          <w:szCs w:val="21"/>
         </w:rPr>
         <w:t>J</w:t>
       </w:r>
       <w:r>
         <w:rPr>
-          <w:sz w:val="26"/>
-          <w:szCs w:val="26"/>
-        </w:rPr>
-        <w:t>Que</w:t>
-      </w:r>
-      <w:r>
-        <w:rPr>
-          <w:sz w:val="26"/>
-          <w:szCs w:val="26"/>
-        </w:rPr>
-        <w:t>ry</w:t>
-      </w:r>
-      <w:r>
-        <w:rPr>
-          <w:sz w:val="26"/>
-          <w:szCs w:val="26"/>
-        </w:rPr>
-        <w:t xml:space="preserve"> est une librairie </w:t>
-      </w:r>
-      <w:r>
-        <w:rPr>
-          <w:sz w:val="26"/>
-          <w:szCs w:val="26"/>
-        </w:rPr>
-        <w:t>JavaScript</w:t>
-      </w:r>
-      <w:r>
-        <w:rPr>
-          <w:sz w:val="26"/>
-          <w:szCs w:val="26"/>
-        </w:rPr>
-        <w:t>, elle permet de simpli</w:t>
-      </w:r>
-      <w:r>
-        <w:rPr>
-          <w:sz w:val="26"/>
-          <w:szCs w:val="26"/>
-        </w:rPr>
-        <w:t>fier la gestion des évènements</w:t>
-      </w:r>
-      <w:r>
-        <w:rPr>
-          <w:sz w:val="26"/>
-          <w:szCs w:val="26"/>
-        </w:rPr>
-        <w:t xml:space="preserve">. Celle-ci est inclue </w:t>
-      </w:r>
-      <w:r>
-        <w:rPr>
-          <w:sz w:val="26"/>
-          <w:szCs w:val="26"/>
-        </w:rPr>
-        <w:t>automatiquement</w:t>
-      </w:r>
-      <w:r>
-        <w:rPr>
-          <w:sz w:val="26"/>
-          <w:szCs w:val="26"/>
-        </w:rPr>
-        <w:t xml:space="preserve"> </w:t>
-      </w:r>
-      <w:r>
-        <w:rPr>
-          <w:sz w:val="26"/>
-          <w:szCs w:val="26"/>
-        </w:rPr>
-        <w:t>dans le cas d’une application web ASP.NET.</w:t>
+          <w:rFonts w:ascii="Helvetica" w:hAnsi="Helvetica" w:cs="Helvetica"/>
+          <w:color w:val="3F3F3F"/>
+          <w:sz w:val="21"/>
+          <w:szCs w:val="21"/>
+        </w:rPr>
+        <w:t>Queryval)</w:t>
       </w:r>
     </w:p>
     <w:p>
@@ -658,8 +1101,85 @@
           <w:sz w:val="26"/>
           <w:szCs w:val="26"/>
         </w:rPr>
-        <w:lastRenderedPageBreak/>
         <w:t>SQL</w:t>
+      </w:r>
+    </w:p>
+    <w:p>
+      <w:pPr>
+        <w:pStyle w:val="NormalWeb"/>
+        <w:shd w:val="clear" w:color="auto" w:fill="FFFFFF"/>
+        <w:spacing w:before="0" w:beforeAutospacing="0" w:after="0" w:afterAutospacing="0" w:line="341" w:lineRule="atLeast"/>
+        <w:jc w:val="both"/>
+        <w:textAlignment w:val="baseline"/>
+        <w:rPr>
+          <w:rFonts w:ascii="Helvetica" w:hAnsi="Helvetica" w:cs="Helvetica"/>
+          <w:color w:val="3F3F3F"/>
+          <w:sz w:val="21"/>
+          <w:szCs w:val="21"/>
+        </w:rPr>
+      </w:pPr>
+      <w:r>
+        <w:rPr>
+          <w:rFonts w:ascii="Helvetica" w:hAnsi="Helvetica" w:cs="Helvetica"/>
+          <w:color w:val="3F3F3F"/>
+          <w:sz w:val="21"/>
+          <w:szCs w:val="21"/>
+        </w:rPr>
+        <w:t xml:space="preserve">Ce langage est nécessaire pour interagir avec la base de données. </w:t>
+      </w:r>
+      <w:r>
+        <w:rPr>
+          <w:rFonts w:ascii="Helvetica" w:hAnsi="Helvetica" w:cs="Helvetica"/>
+          <w:color w:val="3F3F3F"/>
+          <w:sz w:val="21"/>
+          <w:szCs w:val="21"/>
+        </w:rPr>
+        <w:t>Dans notre cas, i</w:t>
+      </w:r>
+      <w:r>
+        <w:rPr>
+          <w:rFonts w:ascii="Helvetica" w:hAnsi="Helvetica" w:cs="Helvetica"/>
+          <w:color w:val="3F3F3F"/>
+          <w:sz w:val="21"/>
+          <w:szCs w:val="21"/>
+        </w:rPr>
+        <w:t xml:space="preserve">l sera utilisé </w:t>
+      </w:r>
+      <w:r>
+        <w:rPr>
+          <w:rFonts w:ascii="Helvetica" w:hAnsi="Helvetica" w:cs="Helvetica"/>
+          <w:color w:val="3F3F3F"/>
+          <w:sz w:val="21"/>
+          <w:szCs w:val="21"/>
+        </w:rPr>
+        <w:t xml:space="preserve">au travers </w:t>
+      </w:r>
+      <w:r>
+        <w:rPr>
+          <w:rFonts w:ascii="Helvetica" w:hAnsi="Helvetica" w:cs="Helvetica"/>
+          <w:color w:val="3F3F3F"/>
+          <w:sz w:val="21"/>
+          <w:szCs w:val="21"/>
+        </w:rPr>
+        <w:t xml:space="preserve">de nos « Entities » et des « LINQ » </w:t>
+      </w:r>
+      <w:r>
+        <w:rPr>
+          <w:rFonts w:ascii="Helvetica" w:hAnsi="Helvetica" w:cs="Helvetica"/>
+          <w:color w:val="3F3F3F"/>
+          <w:sz w:val="21"/>
+          <w:szCs w:val="21"/>
+        </w:rPr>
+        <w:t xml:space="preserve">qui </w:t>
+      </w:r>
+      <w:r>
+        <w:rPr>
+          <w:rFonts w:ascii="Helvetica" w:hAnsi="Helvetica" w:cs="Helvetica"/>
+          <w:color w:val="3F3F3F"/>
+          <w:sz w:val="21"/>
+          <w:szCs w:val="21"/>
+        </w:rPr>
+        <w:t>effectueront une bonne partie des requêtes tout au long de la navigation sur notre site.</w:t>
       </w:r>
     </w:p>
     <w:p>
@@ -670,61 +1190,117 @@
           <w:szCs w:val="26"/>
         </w:rPr>
       </w:pPr>
-      <w:r>
-        <w:rPr>
+    </w:p>
+    <w:p>
+      <w:pPr>
+        <w:jc w:val="both"/>
+        <w:rPr>
+          <w:b/>
+          <w:i/>
           <w:sz w:val="26"/>
           <w:szCs w:val="26"/>
         </w:rPr>
-        <w:t>Ce langage est nécessaire pour interagir avec la base de données</w:t>
-      </w:r>
-      <w:r>
-        <w:rPr>
+      </w:pPr>
+      <w:r>
+        <w:rPr>
+          <w:b/>
+          <w:i/>
           <w:sz w:val="26"/>
           <w:szCs w:val="26"/>
         </w:rPr>
-        <w:t xml:space="preserve">. </w:t>
-      </w:r>
-      <w:r>
-        <w:rPr>
+        <w:t>PHP</w:t>
+      </w:r>
+    </w:p>
+    <w:p>
+      <w:pPr>
+        <w:jc w:val="both"/>
+        <w:rPr>
+          <w:b/>
+          <w:i/>
           <w:sz w:val="26"/>
           <w:szCs w:val="26"/>
         </w:rPr>
-        <w:t>Dans notre cas, i</w:t>
-      </w:r>
-      <w:r>
-        <w:rPr>
-          <w:sz w:val="26"/>
-          <w:szCs w:val="26"/>
-        </w:rPr>
-        <w:t xml:space="preserve">l sera utilisé </w:t>
-      </w:r>
-      <w:r>
-        <w:rPr>
-          <w:sz w:val="26"/>
-          <w:szCs w:val="26"/>
-        </w:rPr>
-        <w:t xml:space="preserve">au travers </w:t>
-      </w:r>
-      <w:r>
-        <w:rPr>
-          <w:sz w:val="26"/>
-          <w:szCs w:val="26"/>
-        </w:rPr>
-        <w:t xml:space="preserve">de nos « Entities » et des « LINQ » </w:t>
-      </w:r>
-      <w:r>
-        <w:rPr>
-          <w:sz w:val="26"/>
-          <w:szCs w:val="26"/>
-        </w:rPr>
-        <w:t xml:space="preserve">qui </w:t>
-      </w:r>
-      <w:r>
-        <w:rPr>
-          <w:sz w:val="26"/>
-          <w:szCs w:val="26"/>
-        </w:rPr>
-        <w:t>effectueront une bonne partie des requêtes tout au long de la navigation sur notre site.</w:t>
+      </w:pPr>
+    </w:p>
+    <w:p>
+      <w:pPr>
+        <w:pStyle w:val="NormalWeb"/>
+        <w:shd w:val="clear" w:color="auto" w:fill="FFFFFF"/>
+        <w:spacing w:before="0" w:beforeAutospacing="0" w:after="0" w:afterAutospacing="0" w:line="341" w:lineRule="atLeast"/>
+        <w:jc w:val="both"/>
+        <w:textAlignment w:val="baseline"/>
+        <w:rPr>
+          <w:rFonts w:ascii="Helvetica" w:hAnsi="Helvetica" w:cs="Helvetica"/>
+          <w:color w:val="3F3F3F"/>
+          <w:sz w:val="21"/>
+          <w:szCs w:val="21"/>
+        </w:rPr>
+      </w:pPr>
+      <w:r>
+        <w:rPr>
+          <w:rFonts w:ascii="Helvetica" w:hAnsi="Helvetica" w:cs="Helvetica"/>
+          <w:color w:val="3F3F3F"/>
+          <w:sz w:val="21"/>
+          <w:szCs w:val="21"/>
+        </w:rPr>
+        <w:t xml:space="preserve">Les web services permettent </w:t>
+      </w:r>
+      <w:r>
+        <w:rPr>
+          <w:rFonts w:ascii="Helvetica" w:hAnsi="Helvetica" w:cs="Helvetica"/>
+          <w:color w:val="3F3F3F"/>
+          <w:sz w:val="21"/>
+          <w:szCs w:val="21"/>
+        </w:rPr>
+        <w:t xml:space="preserve">à des applications de dialoguer à distance via Internet, et ceci indépendamment des plates-formes et des langages sur lesquelles elles reposent. Pour ce faire, les services Web s'appuient sur un ensemble de protocoles Internet très répandus (XML, HTTP), afin de communiquer. </w:t>
+      </w:r>
+    </w:p>
+    <w:p>
+      <w:pPr>
+        <w:pStyle w:val="NormalWeb"/>
+        <w:shd w:val="clear" w:color="auto" w:fill="FFFFFF"/>
+        <w:spacing w:before="0" w:beforeAutospacing="0" w:after="0" w:afterAutospacing="0" w:line="341" w:lineRule="atLeast"/>
+        <w:jc w:val="both"/>
+        <w:textAlignment w:val="baseline"/>
+        <w:rPr>
+          <w:rFonts w:ascii="Helvetica" w:hAnsi="Helvetica" w:cs="Helvetica"/>
+          <w:color w:val="3F3F3F"/>
+          <w:sz w:val="21"/>
+          <w:szCs w:val="21"/>
+        </w:rPr>
+      </w:pPr>
+      <w:r>
+        <w:rPr>
+          <w:rFonts w:ascii="Helvetica" w:hAnsi="Helvetica" w:cs="Helvetica"/>
+          <w:color w:val="3F3F3F"/>
+          <w:sz w:val="21"/>
+          <w:szCs w:val="21"/>
+        </w:rPr>
+        <w:t>Le langage employé pour les web service n’étant pas d’une importance primordiale, nous avons fait le choix de les baser sur du PHP.</w:t>
+      </w:r>
+    </w:p>
+    <w:p>
+      <w:pPr>
+        <w:pStyle w:val="NormalWeb"/>
+        <w:shd w:val="clear" w:color="auto" w:fill="FFFFFF"/>
+        <w:spacing w:before="0" w:beforeAutospacing="0" w:after="0" w:afterAutospacing="0" w:line="341" w:lineRule="atLeast"/>
+        <w:jc w:val="both"/>
+        <w:textAlignment w:val="baseline"/>
+        <w:rPr>
+          <w:rFonts w:ascii="Helvetica" w:hAnsi="Helvetica" w:cs="Helvetica"/>
+          <w:color w:val="3F3F3F"/>
+          <w:sz w:val="21"/>
+          <w:szCs w:val="21"/>
+        </w:rPr>
+      </w:pPr>
+      <w:r>
+        <w:rPr>
+          <w:rFonts w:ascii="Helvetica" w:hAnsi="Helvetica" w:cs="Helvetica"/>
+          <w:color w:val="3F3F3F"/>
+          <w:sz w:val="21"/>
+          <w:szCs w:val="21"/>
+        </w:rPr>
+        <w:t>Nous pourrons réutiliser les réponses générées par nos web services sur les applications mobiles à réaliser.</w:t>
       </w:r>
     </w:p>
     <w:p>
@@ -797,26 +1373,6 @@
           <w:lang w:val="en-US"/>
         </w:rPr>
         <w:t>INDESIGN</w:t>
-      </w:r>
-    </w:p>
-    <w:p>
-      <w:pPr>
-        <w:rPr>
-          <w:lang w:val="en-US"/>
-        </w:rPr>
-      </w:pPr>
-    </w:p>
-    <w:p>
-      <w:pPr>
-        <w:rPr>
-          <w:lang w:val="en-US"/>
-        </w:rPr>
-      </w:pPr>
-      <w:r>
-        <w:rPr>
-          <w:lang w:val="en-US"/>
-        </w:rPr>
-        <w:t>MS VISIO</w:t>
       </w:r>
     </w:p>
     <w:p>
@@ -904,7 +1460,7 @@
                     </pic:cNvPicPr>
                   </pic:nvPicPr>
                   <pic:blipFill>
-                    <a:blip r:embed="rId5">
+                    <a:blip r:embed="rId7">
                       <a:extLst>
                         <a:ext uri="{28A0092B-C50C-407E-A947-70E740481C1C}">
                           <a14:useLocalDpi xmlns:a14="http://schemas.microsoft.com/office/drawing/2010/main" val="0"/>
@@ -1006,7 +1562,16 @@
           <w:sz w:val="21"/>
           <w:szCs w:val="21"/>
         </w:rPr>
-        <w:t xml:space="preserve">Cet hébergeur possède un bon back-office, </w:t>
+        <w:t>L’</w:t>
+      </w:r>
+      <w:r>
+        <w:rPr>
+          <w:rFonts w:ascii="Helvetica" w:hAnsi="Helvetica" w:cs="Helvetica"/>
+          <w:color w:val="3F3F3F"/>
+          <w:sz w:val="21"/>
+          <w:szCs w:val="21"/>
+        </w:rPr>
+        <w:t xml:space="preserve">hébergeur possède un bon back-office, </w:t>
       </w:r>
       <w:r>
         <w:rPr>
@@ -1207,25 +1772,60 @@
           <w:sz w:val="21"/>
           <w:szCs w:val="21"/>
         </w:rPr>
-        <w:t xml:space="preserve">StopGaspi étant un site web nécessitant d’être disponible 24H/24 et 7j/7, il est important de mettre en place une solution de haute disponibilité, et </w:t>
-      </w:r>
-      <w:r>
-        <w:rPr>
-          <w:rFonts w:ascii="Helvetica" w:hAnsi="Helvetica" w:cs="Helvetica"/>
-          <w:color w:val="3F3F3F"/>
-          <w:sz w:val="21"/>
-          <w:szCs w:val="21"/>
-        </w:rPr>
-        <w:t>sécurisant les</w:t>
-      </w:r>
-      <w:r>
-        <w:rPr>
-          <w:rFonts w:ascii="Helvetica" w:hAnsi="Helvetica" w:cs="Helvetica"/>
-          <w:color w:val="3F3F3F"/>
-          <w:sz w:val="21"/>
-          <w:szCs w:val="21"/>
-        </w:rPr>
-        <w:t xml:space="preserve"> données.</w:t>
+        <w:t xml:space="preserve">Comme précisé dans la partie langage, </w:t>
+      </w:r>
+      <w:r>
+        <w:rPr>
+          <w:rFonts w:ascii="Helvetica" w:hAnsi="Helvetica" w:cs="Helvetica"/>
+          <w:color w:val="3F3F3F"/>
+          <w:sz w:val="21"/>
+          <w:szCs w:val="21"/>
+        </w:rPr>
+        <w:t>le serveur utilisé est un serveur IIS, fourni</w:t>
+      </w:r>
+      <w:r>
+        <w:rPr>
+          <w:rFonts w:ascii="Helvetica" w:hAnsi="Helvetica" w:cs="Helvetica"/>
+          <w:color w:val="3F3F3F"/>
+          <w:sz w:val="21"/>
+          <w:szCs w:val="21"/>
+        </w:rPr>
+        <w:t xml:space="preserve"> par le ministère de l’environnement. </w:t>
+      </w:r>
+      <w:r>
+        <w:rPr>
+          <w:rFonts w:ascii="Helvetica" w:hAnsi="Helvetica" w:cs="Helvetica"/>
+          <w:color w:val="3F3F3F"/>
+          <w:sz w:val="21"/>
+          <w:szCs w:val="21"/>
+        </w:rPr>
+        <w:t>D’où nos choix techniques quant au niveau du langage et technologies utilisées.</w:t>
+      </w:r>
+    </w:p>
+    <w:p>
+      <w:pPr>
+        <w:rPr>
+          <w:rFonts w:asciiTheme="majorHAnsi" w:eastAsiaTheme="majorEastAsia" w:hAnsiTheme="majorHAnsi" w:cstheme="majorBidi"/>
+          <w:color w:val="2E74B5" w:themeColor="accent1" w:themeShade="BF"/>
+          <w:sz w:val="26"/>
+          <w:szCs w:val="26"/>
+        </w:rPr>
+      </w:pPr>
+      <w:r>
+        <w:br w:type="page"/>
+      </w:r>
+    </w:p>
+    <w:p>
+      <w:pPr>
+        <w:pStyle w:val="Titre2"/>
+        <w:numPr>
+          <w:ilvl w:val="0"/>
+          <w:numId w:val="2"/>
+        </w:numPr>
+      </w:pPr>
+      <w:r>
+        <w:lastRenderedPageBreak/>
+        <w:t>Base de donnée</w:t>
       </w:r>
     </w:p>
     <w:p>
@@ -1242,7 +1842,17 @@
           <w:szCs w:val="21"/>
         </w:rPr>
       </w:pPr>
-    </w:p>
+      <w:r>
+        <w:rPr>
+          <w:rFonts w:ascii="Helvetica" w:hAnsi="Helvetica" w:cs="Helvetica"/>
+          <w:color w:val="3F3F3F"/>
+          <w:sz w:val="21"/>
+          <w:szCs w:val="21"/>
+        </w:rPr>
+        <w:t>StopGaspi étant un site web nécessitant d’être disponible 24H/24 et 7j/7, il est important de mettre en place une solution de haute disponibilité, et sécurisant les données.</w:t>
+      </w:r>
+    </w:p>
+    <w:p/>
     <w:p>
       <w:pPr>
         <w:rPr>
@@ -1252,74 +1862,8 @@
           <w:szCs w:val="26"/>
         </w:rPr>
       </w:pPr>
-      <w:r>
-        <w:br w:type="page"/>
-      </w:r>
-    </w:p>
-    <w:p>
-      <w:pPr>
-        <w:pStyle w:val="Titre2"/>
-        <w:numPr>
-          <w:ilvl w:val="0"/>
-          <w:numId w:val="2"/>
-        </w:numPr>
-      </w:pPr>
-      <w:r>
-        <w:lastRenderedPageBreak/>
-        <w:t>Base de donnée</w:t>
-      </w:r>
-    </w:p>
-    <w:p>
-      <w:pPr>
-        <w:rPr>
-          <w:rFonts w:asciiTheme="majorHAnsi" w:eastAsiaTheme="majorEastAsia" w:hAnsiTheme="majorHAnsi" w:cstheme="majorBidi"/>
-          <w:color w:val="2E74B5" w:themeColor="accent1" w:themeShade="BF"/>
-          <w:sz w:val="26"/>
-          <w:szCs w:val="26"/>
-        </w:rPr>
-      </w:pPr>
-      <w:r>
-        <w:br w:type="page"/>
-      </w:r>
-    </w:p>
-    <w:p>
-      <w:pPr>
-        <w:pStyle w:val="Titre2"/>
-        <w:numPr>
-          <w:ilvl w:val="0"/>
-          <w:numId w:val="2"/>
-        </w:numPr>
-      </w:pPr>
-      <w:r>
-        <w:lastRenderedPageBreak/>
-        <w:t>Format vidéo, image</w:t>
-      </w:r>
-    </w:p>
-    <w:p>
-      <w:pPr>
-        <w:rPr>
-          <w:rFonts w:asciiTheme="majorHAnsi" w:eastAsiaTheme="majorEastAsia" w:hAnsiTheme="majorHAnsi" w:cstheme="majorBidi"/>
-          <w:color w:val="2E74B5" w:themeColor="accent1" w:themeShade="BF"/>
-          <w:sz w:val="26"/>
-          <w:szCs w:val="26"/>
-        </w:rPr>
-      </w:pPr>
-      <w:r>
-        <w:br w:type="page"/>
-      </w:r>
-    </w:p>
-    <w:p>
-      <w:pPr>
-        <w:pStyle w:val="Titre2"/>
-        <w:numPr>
-          <w:ilvl w:val="0"/>
-          <w:numId w:val="2"/>
-        </w:numPr>
-      </w:pPr>
-      <w:r>
-        <w:lastRenderedPageBreak/>
-        <w:t>Descriptif fonctionnel technique détaillé</w:t>
-      </w:r>
+      <w:bookmarkStart w:id="0" w:name="_GoBack"/>
+      <w:bookmarkEnd w:id="0"/>
     </w:p>
     <w:sectPr>
       <w:pgSz w:w="11906" w:h="16838"/>
@@ -1331,9 +1875,172 @@
 </w:document>
 </file>
 
+<file path=word/endnotes.xml><?xml version="1.0" encoding="utf-8"?>
+<w:endnotes xmlns:wpc="http://schemas.microsoft.com/office/word/2010/wordprocessingCanvas" xmlns:mc="http://schemas.openxmlformats.org/markup-compatibility/2006" xmlns:o="urn:schemas-microsoft-com:office:office" xmlns:r="http://schemas.openxmlformats.org/officeDocument/2006/relationships" xmlns:m="http://schemas.openxmlformats.org/officeDocument/2006/math" xmlns:v="urn:schemas-microsoft-com:vml" xmlns:wp14="http://schemas.microsoft.com/office/word/2010/wordprocessingDrawing" xmlns:wp="http://schemas.openxmlformats.org/drawingml/2006/wordprocessingDrawing" xmlns:w10="urn:schemas-microsoft-com:office:word" xmlns:w="http://schemas.openxmlformats.org/wordprocessingml/2006/main" xmlns:w14="http://schemas.microsoft.com/office/word/2010/wordml" xmlns:w15="http://schemas.microsoft.com/office/word/2012/wordml" xmlns:wpg="http://schemas.microsoft.com/office/word/2010/wordprocessingGroup" xmlns:wpi="http://schemas.microsoft.com/office/word/2010/wordprocessingInk" xmlns:wne="http://schemas.microsoft.com/office/word/2006/wordml" xmlns:wps="http://schemas.microsoft.com/office/word/2010/wordprocessingShape" mc:Ignorable="w14 w15 wp14">
+  <w:endnote w:type="separator" w:id="-1">
+    <w:p>
+      <w:pPr>
+        <w:spacing w:after="0" w:line="240" w:lineRule="auto"/>
+      </w:pPr>
+      <w:r>
+        <w:separator/>
+      </w:r>
+    </w:p>
+  </w:endnote>
+  <w:endnote w:type="continuationSeparator" w:id="0">
+    <w:p>
+      <w:pPr>
+        <w:spacing w:after="0" w:line="240" w:lineRule="auto"/>
+      </w:pPr>
+      <w:r>
+        <w:continuationSeparator/>
+      </w:r>
+    </w:p>
+  </w:endnote>
+</w:endnotes>
+</file>
+
+<file path=word/footnotes.xml><?xml version="1.0" encoding="utf-8"?>
+<w:footnotes xmlns:wpc="http://schemas.microsoft.com/office/word/2010/wordprocessingCanvas" xmlns:mc="http://schemas.openxmlformats.org/markup-compatibility/2006" xmlns:o="urn:schemas-microsoft-com:office:office" xmlns:r="http://schemas.openxmlformats.org/officeDocument/2006/relationships" xmlns:m="http://schemas.openxmlformats.org/officeDocument/2006/math" xmlns:v="urn:schemas-microsoft-com:vml" xmlns:wp14="http://schemas.microsoft.com/office/word/2010/wordprocessingDrawing" xmlns:wp="http://schemas.openxmlformats.org/drawingml/2006/wordprocessingDrawing" xmlns:w10="urn:schemas-microsoft-com:office:word" xmlns:w="http://schemas.openxmlformats.org/wordprocessingml/2006/main" xmlns:w14="http://schemas.microsoft.com/office/word/2010/wordml" xmlns:w15="http://schemas.microsoft.com/office/word/2012/wordml" xmlns:wpg="http://schemas.microsoft.com/office/word/2010/wordprocessingGroup" xmlns:wpi="http://schemas.microsoft.com/office/word/2010/wordprocessingInk" xmlns:wne="http://schemas.microsoft.com/office/word/2006/wordml" xmlns:wps="http://schemas.microsoft.com/office/word/2010/wordprocessingShape" mc:Ignorable="w14 w15 wp14">
+  <w:footnote w:type="separator" w:id="-1">
+    <w:p>
+      <w:pPr>
+        <w:spacing w:after="0" w:line="240" w:lineRule="auto"/>
+      </w:pPr>
+      <w:r>
+        <w:separator/>
+      </w:r>
+    </w:p>
+  </w:footnote>
+  <w:footnote w:type="continuationSeparator" w:id="0">
+    <w:p>
+      <w:pPr>
+        <w:spacing w:after="0" w:line="240" w:lineRule="auto"/>
+      </w:pPr>
+      <w:r>
+        <w:continuationSeparator/>
+      </w:r>
+    </w:p>
+  </w:footnote>
+</w:footnotes>
+</file>
+
 <file path=word/numbering.xml><?xml version="1.0" encoding="utf-8"?>
 <w:numbering xmlns:wpc="http://schemas.microsoft.com/office/word/2010/wordprocessingCanvas" xmlns:mc="http://schemas.openxmlformats.org/markup-compatibility/2006" xmlns:o="urn:schemas-microsoft-com:office:office" xmlns:r="http://schemas.openxmlformats.org/officeDocument/2006/relationships" xmlns:m="http://schemas.openxmlformats.org/officeDocument/2006/math" xmlns:v="urn:schemas-microsoft-com:vml" xmlns:wp14="http://schemas.microsoft.com/office/word/2010/wordprocessingDrawing" xmlns:wp="http://schemas.openxmlformats.org/drawingml/2006/wordprocessingDrawing" xmlns:w10="urn:schemas-microsoft-com:office:word" xmlns:w="http://schemas.openxmlformats.org/wordprocessingml/2006/main" xmlns:w14="http://schemas.microsoft.com/office/word/2010/wordml" xmlns:w15="http://schemas.microsoft.com/office/word/2012/wordml" xmlns:wpg="http://schemas.microsoft.com/office/word/2010/wordprocessingGroup" xmlns:wpi="http://schemas.microsoft.com/office/word/2010/wordprocessingInk" xmlns:wne="http://schemas.microsoft.com/office/word/2006/wordml" xmlns:wps="http://schemas.microsoft.com/office/word/2010/wordprocessingShape" mc:Ignorable="w14 w15 wp14">
   <w:abstractNum w:abstractNumId="0">
+    <w:nsid w:val="00DB71F4"/>
+    <w:multiLevelType w:val="hybridMultilevel"/>
+    <w:tmpl w:val="1D8AA66C"/>
+    <w:lvl w:ilvl="0" w:tplc="9448FB24">
+      <w:start w:val="2"/>
+      <w:numFmt w:val="bullet"/>
+      <w:lvlText w:val="-"/>
+      <w:lvlJc w:val="left"/>
+      <w:pPr>
+        <w:ind w:left="720" w:hanging="360"/>
+      </w:pPr>
+      <w:rPr>
+        <w:rFonts w:ascii="Calibri" w:eastAsiaTheme="minorHAnsi" w:hAnsi="Calibri" w:cstheme="minorBidi" w:hint="default"/>
+      </w:rPr>
+    </w:lvl>
+    <w:lvl w:ilvl="1" w:tplc="040C0003" w:tentative="1">
+      <w:start w:val="1"/>
+      <w:numFmt w:val="bullet"/>
+      <w:lvlText w:val="o"/>
+      <w:lvlJc w:val="left"/>
+      <w:pPr>
+        <w:ind w:left="1440" w:hanging="360"/>
+      </w:pPr>
+      <w:rPr>
+        <w:rFonts w:ascii="Courier New" w:hAnsi="Courier New" w:cs="Courier New" w:hint="default"/>
+      </w:rPr>
+    </w:lvl>
+    <w:lvl w:ilvl="2" w:tplc="040C0005" w:tentative="1">
+      <w:start w:val="1"/>
+      <w:numFmt w:val="bullet"/>
+      <w:lvlText w:val=""/>
+      <w:lvlJc w:val="left"/>
+      <w:pPr>
+        <w:ind w:left="2160" w:hanging="360"/>
+      </w:pPr>
+      <w:rPr>
+        <w:rFonts w:ascii="Wingdings" w:hAnsi="Wingdings" w:hint="default"/>
+      </w:rPr>
+    </w:lvl>
+    <w:lvl w:ilvl="3" w:tplc="040C0001" w:tentative="1">
+      <w:start w:val="1"/>
+      <w:numFmt w:val="bullet"/>
+      <w:lvlText w:val=""/>
+      <w:lvlJc w:val="left"/>
+      <w:pPr>
+        <w:ind w:left="2880" w:hanging="360"/>
+      </w:pPr>
+      <w:rPr>
+        <w:rFonts w:ascii="Symbol" w:hAnsi="Symbol" w:hint="default"/>
+      </w:rPr>
+    </w:lvl>
+    <w:lvl w:ilvl="4" w:tplc="040C0003" w:tentative="1">
+      <w:start w:val="1"/>
+      <w:numFmt w:val="bullet"/>
+      <w:lvlText w:val="o"/>
+      <w:lvlJc w:val="left"/>
+      <w:pPr>
+        <w:ind w:left="3600" w:hanging="360"/>
+      </w:pPr>
+      <w:rPr>
+        <w:rFonts w:ascii="Courier New" w:hAnsi="Courier New" w:cs="Courier New" w:hint="default"/>
+      </w:rPr>
+    </w:lvl>
+    <w:lvl w:ilvl="5" w:tplc="040C0005" w:tentative="1">
+      <w:start w:val="1"/>
+      <w:numFmt w:val="bullet"/>
+      <w:lvlText w:val=""/>
+      <w:lvlJc w:val="left"/>
+      <w:pPr>
+        <w:ind w:left="4320" w:hanging="360"/>
+      </w:pPr>
+      <w:rPr>
+        <w:rFonts w:ascii="Wingdings" w:hAnsi="Wingdings" w:hint="default"/>
+      </w:rPr>
+    </w:lvl>
+    <w:lvl w:ilvl="6" w:tplc="040C0001" w:tentative="1">
+      <w:start w:val="1"/>
+      <w:numFmt w:val="bullet"/>
+      <w:lvlText w:val=""/>
+      <w:lvlJc w:val="left"/>
+      <w:pPr>
+        <w:ind w:left="5040" w:hanging="360"/>
+      </w:pPr>
+      <w:rPr>
+        <w:rFonts w:ascii="Symbol" w:hAnsi="Symbol" w:hint="default"/>
+      </w:rPr>
+    </w:lvl>
+    <w:lvl w:ilvl="7" w:tplc="040C0003" w:tentative="1">
+      <w:start w:val="1"/>
+      <w:numFmt w:val="bullet"/>
+      <w:lvlText w:val="o"/>
+      <w:lvlJc w:val="left"/>
+      <w:pPr>
+        <w:ind w:left="5760" w:hanging="360"/>
+      </w:pPr>
+      <w:rPr>
+        <w:rFonts w:ascii="Courier New" w:hAnsi="Courier New" w:cs="Courier New" w:hint="default"/>
+      </w:rPr>
+    </w:lvl>
+    <w:lvl w:ilvl="8" w:tplc="040C0005" w:tentative="1">
+      <w:start w:val="1"/>
+      <w:numFmt w:val="bullet"/>
+      <w:lvlText w:val=""/>
+      <w:lvlJc w:val="left"/>
+      <w:pPr>
+        <w:ind w:left="6480" w:hanging="360"/>
+      </w:pPr>
+      <w:rPr>
+        <w:rFonts w:ascii="Wingdings" w:hAnsi="Wingdings" w:hint="default"/>
+      </w:rPr>
+    </w:lvl>
+  </w:abstractNum>
+  <w:abstractNum w:abstractNumId="1">
     <w:nsid w:val="2F0E5AAC"/>
     <w:multiLevelType w:val="hybridMultilevel"/>
     <w:tmpl w:val="C034FE3C"/>
@@ -1422,7 +2129,7 @@
       </w:pPr>
     </w:lvl>
   </w:abstractNum>
-  <w:abstractNum w:abstractNumId="1">
+  <w:abstractNum w:abstractNumId="2">
     <w:nsid w:val="31B65B0D"/>
     <w:multiLevelType w:val="hybridMultilevel"/>
     <w:tmpl w:val="69A2DD92"/>
@@ -1511,7 +2218,120 @@
       </w:pPr>
     </w:lvl>
   </w:abstractNum>
-  <w:abstractNum w:abstractNumId="2">
+  <w:abstractNum w:abstractNumId="3">
+    <w:nsid w:val="33B555EC"/>
+    <w:multiLevelType w:val="hybridMultilevel"/>
+    <w:tmpl w:val="8004AC7C"/>
+    <w:lvl w:ilvl="0" w:tplc="07CC58D0">
+      <w:start w:val="3"/>
+      <w:numFmt w:val="bullet"/>
+      <w:lvlText w:val="-"/>
+      <w:lvlJc w:val="left"/>
+      <w:pPr>
+        <w:ind w:left="720" w:hanging="360"/>
+      </w:pPr>
+      <w:rPr>
+        <w:rFonts w:ascii="Helvetica" w:eastAsia="Times New Roman" w:hAnsi="Helvetica" w:cs="Helvetica" w:hint="default"/>
+      </w:rPr>
+    </w:lvl>
+    <w:lvl w:ilvl="1" w:tplc="040C0003" w:tentative="1">
+      <w:start w:val="1"/>
+      <w:numFmt w:val="bullet"/>
+      <w:lvlText w:val="o"/>
+      <w:lvlJc w:val="left"/>
+      <w:pPr>
+        <w:ind w:left="1440" w:hanging="360"/>
+      </w:pPr>
+      <w:rPr>
+        <w:rFonts w:ascii="Courier New" w:hAnsi="Courier New" w:cs="Courier New" w:hint="default"/>
+      </w:rPr>
+    </w:lvl>
+    <w:lvl w:ilvl="2" w:tplc="040C0005" w:tentative="1">
+      <w:start w:val="1"/>
+      <w:numFmt w:val="bullet"/>
+      <w:lvlText w:val=""/>
+      <w:lvlJc w:val="left"/>
+      <w:pPr>
+        <w:ind w:left="2160" w:hanging="360"/>
+      </w:pPr>
+      <w:rPr>
+        <w:rFonts w:ascii="Wingdings" w:hAnsi="Wingdings" w:hint="default"/>
+      </w:rPr>
+    </w:lvl>
+    <w:lvl w:ilvl="3" w:tplc="040C0001" w:tentative="1">
+      <w:start w:val="1"/>
+      <w:numFmt w:val="bullet"/>
+      <w:lvlText w:val=""/>
+      <w:lvlJc w:val="left"/>
+      <w:pPr>
+        <w:ind w:left="2880" w:hanging="360"/>
+      </w:pPr>
+      <w:rPr>
+        <w:rFonts w:ascii="Symbol" w:hAnsi="Symbol" w:hint="default"/>
+      </w:rPr>
+    </w:lvl>
+    <w:lvl w:ilvl="4" w:tplc="040C0003" w:tentative="1">
+      <w:start w:val="1"/>
+      <w:numFmt w:val="bullet"/>
+      <w:lvlText w:val="o"/>
+      <w:lvlJc w:val="left"/>
+      <w:pPr>
+        <w:ind w:left="3600" w:hanging="360"/>
+      </w:pPr>
+      <w:rPr>
+        <w:rFonts w:ascii="Courier New" w:hAnsi="Courier New" w:cs="Courier New" w:hint="default"/>
+      </w:rPr>
+    </w:lvl>
+    <w:lvl w:ilvl="5" w:tplc="040C0005" w:tentative="1">
+      <w:start w:val="1"/>
+      <w:numFmt w:val="bullet"/>
+      <w:lvlText w:val=""/>
+      <w:lvlJc w:val="left"/>
+      <w:pPr>
+        <w:ind w:left="4320" w:hanging="360"/>
+      </w:pPr>
+      <w:rPr>
+        <w:rFonts w:ascii="Wingdings" w:hAnsi="Wingdings" w:hint="default"/>
+      </w:rPr>
+    </w:lvl>
+    <w:lvl w:ilvl="6" w:tplc="040C0001" w:tentative="1">
+      <w:start w:val="1"/>
+      <w:numFmt w:val="bullet"/>
+      <w:lvlText w:val=""/>
+      <w:lvlJc w:val="left"/>
+      <w:pPr>
+        <w:ind w:left="5040" w:hanging="360"/>
+      </w:pPr>
+      <w:rPr>
+        <w:rFonts w:ascii="Symbol" w:hAnsi="Symbol" w:hint="default"/>
+      </w:rPr>
+    </w:lvl>
+    <w:lvl w:ilvl="7" w:tplc="040C0003" w:tentative="1">
+      <w:start w:val="1"/>
+      <w:numFmt w:val="bullet"/>
+      <w:lvlText w:val="o"/>
+      <w:lvlJc w:val="left"/>
+      <w:pPr>
+        <w:ind w:left="5760" w:hanging="360"/>
+      </w:pPr>
+      <w:rPr>
+        <w:rFonts w:ascii="Courier New" w:hAnsi="Courier New" w:cs="Courier New" w:hint="default"/>
+      </w:rPr>
+    </w:lvl>
+    <w:lvl w:ilvl="8" w:tplc="040C0005" w:tentative="1">
+      <w:start w:val="1"/>
+      <w:numFmt w:val="bullet"/>
+      <w:lvlText w:val=""/>
+      <w:lvlJc w:val="left"/>
+      <w:pPr>
+        <w:ind w:left="6480" w:hanging="360"/>
+      </w:pPr>
+      <w:rPr>
+        <w:rFonts w:ascii="Wingdings" w:hAnsi="Wingdings" w:hint="default"/>
+      </w:rPr>
+    </w:lvl>
+  </w:abstractNum>
+  <w:abstractNum w:abstractNumId="4">
     <w:nsid w:val="4C1058AD"/>
     <w:multiLevelType w:val="hybridMultilevel"/>
     <w:tmpl w:val="A4F0291C"/>
@@ -1601,13 +2421,19 @@
     </w:lvl>
   </w:abstractNum>
   <w:num w:numId="1">
+    <w:abstractNumId w:val="2"/>
+  </w:num>
+  <w:num w:numId="2">
+    <w:abstractNumId w:val="4"/>
+  </w:num>
+  <w:num w:numId="3">
     <w:abstractNumId w:val="1"/>
   </w:num>
-  <w:num w:numId="2">
-    <w:abstractNumId w:val="2"/>
+  <w:num w:numId="4">
+    <w:abstractNumId w:val="0"/>
   </w:num>
-  <w:num w:numId="3">
-    <w:abstractNumId w:val="0"/>
+  <w:num w:numId="5">
+    <w:abstractNumId w:val="3"/>
   </w:num>
 </w:numbering>
 </file>
@@ -2052,7 +2878,6 @@
   <w:style w:type="character" w:default="1" w:styleId="Policepardfaut">
     <w:name w:val="Default Paragraph Font"/>
     <w:uiPriority w:val="1"/>
-    <w:semiHidden/>
     <w:unhideWhenUsed/>
   </w:style>
   <w:style w:type="table" w:default="1" w:styleId="TableauNormal">
@@ -2194,6 +3019,50 @@
       <w:sz w:val="28"/>
       <w:szCs w:val="28"/>
     </w:rPr>
+  </w:style>
+  <w:style w:type="paragraph" w:styleId="En-tte">
+    <w:name w:val="header"/>
+    <w:basedOn w:val="Normal"/>
+    <w:link w:val="En-tteCar"/>
+    <w:uiPriority w:val="99"/>
+    <w:unhideWhenUsed/>
+    <w:rsid w:val="00386074"/>
+    <w:pPr>
+      <w:tabs>
+        <w:tab w:val="center" w:pos="4536"/>
+        <w:tab w:val="right" w:pos="9072"/>
+      </w:tabs>
+      <w:spacing w:after="0" w:line="240" w:lineRule="auto"/>
+    </w:pPr>
+  </w:style>
+  <w:style w:type="character" w:customStyle="1" w:styleId="En-tteCar">
+    <w:name w:val="En-tête Car"/>
+    <w:basedOn w:val="Policepardfaut"/>
+    <w:link w:val="En-tte"/>
+    <w:uiPriority w:val="99"/>
+    <w:rsid w:val="00386074"/>
+  </w:style>
+  <w:style w:type="paragraph" w:styleId="Pieddepage">
+    <w:name w:val="footer"/>
+    <w:basedOn w:val="Normal"/>
+    <w:link w:val="PieddepageCar"/>
+    <w:uiPriority w:val="99"/>
+    <w:unhideWhenUsed/>
+    <w:rsid w:val="00386074"/>
+    <w:pPr>
+      <w:tabs>
+        <w:tab w:val="center" w:pos="4536"/>
+        <w:tab w:val="right" w:pos="9072"/>
+      </w:tabs>
+      <w:spacing w:after="0" w:line="240" w:lineRule="auto"/>
+    </w:pPr>
+  </w:style>
+  <w:style w:type="character" w:customStyle="1" w:styleId="PieddepageCar">
+    <w:name w:val="Pied de page Car"/>
+    <w:basedOn w:val="Policepardfaut"/>
+    <w:link w:val="Pieddepage"/>
+    <w:uiPriority w:val="99"/>
+    <w:rsid w:val="00386074"/>
   </w:style>
 </w:styles>
 </file>

</xml_diff>

<commit_message>
:Modifications carhier des clauses techniques
</commit_message>
<xml_diff>
--- a/Cahier des clauses techniques détaillées.docx
+++ b/Cahier des clauses techniques détaillées.docx
@@ -80,33 +80,8 @@
       <w:pPr>
         <w:jc w:val="center"/>
       </w:pPr>
-    </w:p>
-    <w:p>
-      <w:pPr>
-        <w:jc w:val="center"/>
-      </w:pPr>
-      <w:r>
-        <w:t xml:space="preserve">6. Formats </w:t>
-      </w:r>
-      <w:r>
-        <w:t>vidéo</w:t>
-      </w:r>
-      <w:r>
-        <w:t>, images......................................................................................................</w:t>
-      </w:r>
-    </w:p>
-    <w:p>
-      <w:pPr>
-        <w:jc w:val="center"/>
-      </w:pPr>
-    </w:p>
-    <w:p>
-      <w:pPr>
-        <w:jc w:val="center"/>
-      </w:pPr>
-      <w:r>
-        <w:t>7. Descriptif fonctionnel technique détaillé...........................................................................</w:t>
-      </w:r>
+      <w:bookmarkStart w:id="0" w:name="_GoBack"/>
+      <w:bookmarkEnd w:id="0"/>
     </w:p>
     <w:p>
       <w:r>
@@ -1862,8 +1837,6 @@
           <w:szCs w:val="26"/>
         </w:rPr>
       </w:pPr>
-      <w:bookmarkStart w:id="0" w:name="_GoBack"/>
-      <w:bookmarkEnd w:id="0"/>
     </w:p>
     <w:sectPr>
       <w:pgSz w:w="11906" w:h="16838"/>
@@ -2878,6 +2851,7 @@
   <w:style w:type="character" w:default="1" w:styleId="Policepardfaut">
     <w:name w:val="Default Paragraph Font"/>
     <w:uiPriority w:val="1"/>
+    <w:semiHidden/>
     <w:unhideWhenUsed/>
   </w:style>
   <w:style w:type="table" w:default="1" w:styleId="TableauNormal">

</xml_diff>